<commit_message>
Adicionando thumbnails nas tabelas do docx. Corrigindo erro na tabela  docx que mostrava o title no lugar da url.
</commit_message>
<xml_diff>
--- a/interface/static/tmp/Clipping_Mon_19Nov2018.docx
+++ b/interface/static/tmp/Clipping_Mon_19Nov2018.docx
@@ -152,7 +152,6 @@
                 <w:rStyle w:val="regionStyle"/>
                 <w:b/>
               </w:rPr>
-              <w:t>Mundo</w:t>
             </w:r>
           </w:p>
         </w:tc>
@@ -198,7 +197,7 @@
                 <w:rStyle w:val="titleStyle"/>
                 <w:b/>
               </w:rPr>
-              <w:t>Veneno de cobra e sangue de búfalo são matérias-primas</w:t>
+              <w:t>Hoje, bitcoin está mais para ouro que para moeda</w:t>
             </w:r>
           </w:p>
         </w:tc>
@@ -252,7 +251,38 @@
               </w:rPr>
             </w:r>
             <w:r>
-              <w:t>Image not found</w:t>
+              <w:drawing>
+                <wp:inline xmlns:a="http://schemas.openxmlformats.org/drawingml/2006/main" xmlns:pic="http://schemas.openxmlformats.org/drawingml/2006/picture">
+                  <wp:extent cx="2160000" cy="1800000"/>
+                  <wp:docPr id="3" name="Picture 3"/>
+                  <wp:cNvGraphicFramePr>
+                    <a:graphicFrameLocks noChangeAspect="1"/>
+                  </wp:cNvGraphicFramePr>
+                  <a:graphic>
+                    <a:graphicData uri="http://schemas.openxmlformats.org/drawingml/2006/picture">
+                      <pic:pic>
+                        <pic:nvPicPr>
+                          <pic:cNvPr id="0" name="image.gif"/>
+                          <pic:cNvPicPr/>
+                        </pic:nvPicPr>
+                        <pic:blipFill>
+                          <a:blip r:embed="rId11"/>
+                          <a:stretch>
+                            <a:fillRect/>
+                          </a:stretch>
+                        </pic:blipFill>
+                        <pic:spPr>
+                          <a:xfrm>
+                            <a:off x="0" y="0"/>
+                            <a:ext cx="2160000" cy="1800000"/>
+                          </a:xfrm>
+                          <a:prstGeom prst="rect"/>
+                        </pic:spPr>
+                      </pic:pic>
+                    </a:graphicData>
+                  </a:graphic>
+                </wp:inline>
+              </w:drawing>
             </w:r>
           </w:p>
           <w:p>
@@ -305,7 +335,7 @@
               <w:rPr>
                 <w:rStyle w:val="textStyle"/>
               </w:rPr>
-              <w:t>Descrição da Notícia</w:t>
+              <w:t>Hoje, o bitcoin está mais para um ativo parecido com o ouro; além do que os governos e órgãos normativos têm criando regras e controles sobre as moedas virtuais</w:t>
             </w:r>
           </w:p>
         </w:tc>
@@ -391,7 +421,38 @@
               </w:rPr>
             </w:r>
             <w:r>
-              <w:t>Image not found</w:t>
+              <w:drawing>
+                <wp:inline xmlns:a="http://schemas.openxmlformats.org/drawingml/2006/main" xmlns:pic="http://schemas.openxmlformats.org/drawingml/2006/picture">
+                  <wp:extent cx="900000" cy="900000"/>
+                  <wp:docPr id="4" name="Picture 4"/>
+                  <wp:cNvGraphicFramePr>
+                    <a:graphicFrameLocks noChangeAspect="1"/>
+                  </wp:cNvGraphicFramePr>
+                  <a:graphic>
+                    <a:graphicData uri="http://schemas.openxmlformats.org/drawingml/2006/picture">
+                      <pic:pic>
+                        <pic:nvPicPr>
+                          <pic:cNvPr id="0" name="image.jpg"/>
+                          <pic:cNvPicPr/>
+                        </pic:nvPicPr>
+                        <pic:blipFill>
+                          <a:blip r:embed="rId12"/>
+                          <a:stretch>
+                            <a:fillRect/>
+                          </a:stretch>
+                        </pic:blipFill>
+                        <pic:spPr>
+                          <a:xfrm>
+                            <a:off x="0" y="0"/>
+                            <a:ext cx="900000" cy="900000"/>
+                          </a:xfrm>
+                          <a:prstGeom prst="rect"/>
+                        </pic:spPr>
+                      </pic:pic>
+                    </a:graphicData>
+                  </a:graphic>
+                </wp:inline>
+              </w:drawing>
             </w:r>
           </w:p>
         </w:tc>
@@ -427,7 +488,7 @@
               <w:rPr>
                 <w:rStyle w:val="urlStyle"/>
               </w:rPr>
-              <w:t>Veneno de cobra e sangue de búfalo são matérias-primas</w:t>
+              <w:t>https://economia.estadao.com.br/noticias/geral,hoje-bitcoin-esta-mais-para-ouro-que-para-moeda,70002612708</w:t>
             </w:r>
           </w:p>
         </w:tc>
@@ -441,7 +502,7 @@
         <w:drawing>
           <wp:inline xmlns:a="http://schemas.openxmlformats.org/drawingml/2006/main" xmlns:pic="http://schemas.openxmlformats.org/drawingml/2006/picture">
             <wp:extent cx="720000" cy="720000"/>
-            <wp:docPr id="3" name="Picture 3"/>
+            <wp:docPr id="5" name="Picture 5"/>
             <wp:cNvGraphicFramePr>
               <a:graphicFrameLocks noChangeAspect="1"/>
             </wp:cNvGraphicFramePr>
@@ -453,7 +514,7 @@
                     <pic:cNvPicPr/>
                   </pic:nvPicPr>
                   <pic:blipFill>
-                    <a:blip r:embed="rId11"/>
+                    <a:blip r:embed="rId13"/>
                     <a:stretch>
                       <a:fillRect/>
                     </a:stretch>

</xml_diff>